<commit_message>
v1.1 adjustments on the Home Page
</commit_message>
<xml_diff>
--- a/LH_UI/LH_UI.docx
+++ b/LH_UI/LH_UI.docx
@@ -107,14 +107,11 @@
     </w:p>
     <w:p>
       <w:r>
-        <w:rPr>
-          <w:noProof/>
-        </w:rPr>
         <w:drawing>
-          <wp:inline distT="0" distB="0" distL="0" distR="0" wp14:anchorId="547BAF51" wp14:editId="6618850B">
-            <wp:extent cx="5943600" cy="3437890"/>
+          <wp:inline distT="0" distB="0" distL="0" distR="0" wp14:anchorId="1E4E0E3C" wp14:editId="311AE40B">
+            <wp:extent cx="5943600" cy="3698875"/>
             <wp:effectExtent l="0" t="0" r="0" b="0"/>
-            <wp:docPr id="1799018788" name="Picture 1" descr="A screenshot of a computer&#10;&#10;AI-generated content may be incorrect."/>
+            <wp:docPr id="663404117" name="Picture 1" descr="A screenshot of a social media post&#10;&#10;AI-generated content may be incorrect."/>
             <wp:cNvGraphicFramePr>
               <a:graphicFrameLocks xmlns:a="http://schemas.openxmlformats.org/drawingml/2006/main" noChangeAspect="1"/>
             </wp:cNvGraphicFramePr>
@@ -122,7 +119,7 @@
               <a:graphicData uri="http://schemas.openxmlformats.org/drawingml/2006/picture">
                 <pic:pic xmlns:pic="http://schemas.openxmlformats.org/drawingml/2006/picture">
                   <pic:nvPicPr>
-                    <pic:cNvPr id="1799018788" name="Picture 1" descr="A screenshot of a computer&#10;&#10;AI-generated content may be incorrect."/>
+                    <pic:cNvPr id="663404117" name="Picture 1" descr="A screenshot of a social media post&#10;&#10;AI-generated content may be incorrect."/>
                     <pic:cNvPicPr/>
                   </pic:nvPicPr>
                   <pic:blipFill>
@@ -134,7 +131,7 @@
                   <pic:spPr>
                     <a:xfrm>
                       <a:off x="0" y="0"/>
-                      <a:ext cx="5943600" cy="3437890"/>
+                      <a:ext cx="5943600" cy="3698875"/>
                     </a:xfrm>
                     <a:prstGeom prst="rect">
                       <a:avLst/>
@@ -157,6 +154,7 @@
         <w:rPr>
           <w:noProof/>
         </w:rPr>
+        <w:lastRenderedPageBreak/>
         <w:drawing>
           <wp:inline distT="0" distB="0" distL="0" distR="0" wp14:anchorId="67760625" wp14:editId="41367F7A">
             <wp:extent cx="5943600" cy="3676015"/>
@@ -196,7 +194,6 @@
     </w:p>
     <w:p>
       <w:r>
-        <w:lastRenderedPageBreak/>
         <w:t>Publish Article</w:t>
       </w:r>
       <w:r>
@@ -291,12 +288,14 @@
     <w:p/>
     <w:p>
       <w:r>
-        <w:lastRenderedPageBreak/>
         <w:t>Publish Video</w:t>
       </w:r>
     </w:p>
     <w:p>
       <w:r>
+        <w:rPr>
+          <w:noProof/>
+        </w:rPr>
         <w:drawing>
           <wp:inline distT="0" distB="0" distL="0" distR="0" wp14:anchorId="76A2A6E7" wp14:editId="50851249">
             <wp:extent cx="5943600" cy="2788920"/>
@@ -339,6 +338,10 @@
     </w:p>
     <w:p>
       <w:r>
+        <w:rPr>
+          <w:noProof/>
+        </w:rPr>
+        <w:lastRenderedPageBreak/>
         <w:drawing>
           <wp:inline distT="0" distB="0" distL="0" distR="0" wp14:anchorId="1418F4E1" wp14:editId="6586EBF5">
             <wp:extent cx="5943600" cy="3333750"/>
@@ -381,12 +384,15 @@
     <w:p/>
     <w:p>
       <w:r>
+        <w:t>Admin Delete Post</w:t>
+      </w:r>
+    </w:p>
+    <w:p>
+      <w:r>
+        <w:rPr>
+          <w:noProof/>
+        </w:rPr>
         <w:lastRenderedPageBreak/>
-        <w:t>Admin Delete Post</w:t>
-      </w:r>
-    </w:p>
-    <w:p>
-      <w:r>
         <w:drawing>
           <wp:inline distT="0" distB="0" distL="0" distR="0" wp14:anchorId="09AB8051" wp14:editId="415A8CFA">
             <wp:extent cx="5943600" cy="3737610"/>
@@ -431,6 +437,9 @@
     </w:p>
     <w:p>
       <w:r>
+        <w:rPr>
+          <w:noProof/>
+        </w:rPr>
         <w:drawing>
           <wp:inline distT="0" distB="0" distL="0" distR="0" wp14:anchorId="3A4EA057" wp14:editId="778366A6">
             <wp:extent cx="5943600" cy="3178810"/>

</xml_diff>